<commit_message>
Adding helper scripts for UniqueID subjects. All basic subs completed and cons made.
</commit_message>
<xml_diff>
--- a/IPD Contrast Key.docx
+++ b/IPD Contrast Key.docx
@@ -19,8 +19,6 @@
       <w:r>
         <w:t xml:space="preserve">These subjects require unique model specifications due to one or more conditions being excluded due to homogeneous choices. </w:t>
       </w:r>
-      <w:bookmarkStart w:id="0" w:name="_GoBack"/>
-      <w:bookmarkEnd w:id="0"/>
     </w:p>
     <w:p>
       <w:r>
@@ -39,6 +37,40 @@
       </w:r>
     </w:p>
     <w:p>
+      <w:r>
+        <w:tab/>
+      </w:r>
+      <w:r>
+        <w:t>spm_analysis_103_1st_level_IPD_2sessions_monochoice_ajk</w:t>
+      </w:r>
+      <w:r>
+        <w:t>.m</w:t>
+      </w:r>
+      <w:r>
+        <w:t xml:space="preserve"> </w:t>
+      </w:r>
+    </w:p>
+    <w:p>
+      <w:r>
+        <w:tab/>
+      </w:r>
+      <w:r>
+        <w:t>spm_analysis</w:t>
+      </w:r>
+      <w:r>
+        <w:t>_103</w:t>
+      </w:r>
+      <w:r>
+        <w:t>_1st_level_IPD_2sessions_addcompcor</w:t>
+      </w:r>
+      <w:r>
+        <w:t>.m</w:t>
+      </w:r>
+      <w:r>
+        <w:t xml:space="preserve"> (bichoice basic)</w:t>
+      </w:r>
+    </w:p>
+    <w:p>
       <w:pPr>
         <w:rPr>
           <w:b/>
@@ -48,13 +80,13 @@
         <w:tab/>
       </w:r>
       <w:r>
-        <w:t>spm_analysis_103_1st_level_IPD_2sessions_monochoice_ajk</w:t>
-      </w:r>
-      <w:r>
-        <w:t>.m</w:t>
-      </w:r>
-      <w:r>
-        <w:t xml:space="preserve"> </w:t>
+        <w:t>103_1st_level_IPD_Choice_SRSD_joint_analysis</w:t>
+      </w:r>
+      <w:r>
+        <w:t>.mat</w:t>
+      </w:r>
+      <w:r>
+        <w:t xml:space="preserve"> (bichoice basic)</w:t>
       </w:r>
     </w:p>
     <w:p>
@@ -81,6 +113,12 @@
         <w:adjustRightInd w:val="0"/>
         <w:spacing w:after="0" w:line="240" w:lineRule="auto"/>
         <w:ind w:firstLine="720"/>
+        <w:rPr>
+          <w:rFonts w:ascii="Courier New" w:hAnsi="Courier New" w:cs="Courier New"/>
+          <w:color w:val="000000"/>
+          <w:sz w:val="20"/>
+          <w:szCs w:val="20"/>
+        </w:rPr>
       </w:pPr>
       <w:r>
         <w:rPr>
@@ -100,6 +138,47 @@
         </w:rPr>
         <w:t>.m</w:t>
       </w:r>
+    </w:p>
+    <w:p>
+      <w:pPr>
+        <w:autoSpaceDE w:val="0"/>
+        <w:autoSpaceDN w:val="0"/>
+        <w:adjustRightInd w:val="0"/>
+        <w:spacing w:after="0" w:line="240" w:lineRule="auto"/>
+        <w:ind w:firstLine="720"/>
+      </w:pPr>
+      <w:r>
+        <w:t>spm_analysis_107_118_124_1st_level_IPD_2sessions_addcompcor.m</w:t>
+      </w:r>
+      <w:r>
+        <w:t xml:space="preserve"> (bichoice basic)</w:t>
+      </w:r>
+    </w:p>
+    <w:p>
+      <w:pPr>
+        <w:ind w:firstLine="720"/>
+        <w:rPr>
+          <w:b/>
+        </w:rPr>
+      </w:pPr>
+      <w:r>
+        <w:t>107_118_124</w:t>
+      </w:r>
+      <w:r>
+        <w:t>_1st_level_IPD_Choice_SRSD_joint_analysis</w:t>
+      </w:r>
+      <w:r>
+        <w:t>.mat (bichoice basic)</w:t>
+      </w:r>
+    </w:p>
+    <w:p>
+      <w:pPr>
+        <w:autoSpaceDE w:val="0"/>
+        <w:autoSpaceDN w:val="0"/>
+        <w:adjustRightInd w:val="0"/>
+        <w:spacing w:after="0" w:line="240" w:lineRule="auto"/>
+        <w:ind w:firstLine="720"/>
+      </w:pPr>
     </w:p>
     <w:p>
       <w:r>
@@ -328,6 +407,7 @@
         <w:ind w:firstLine="720"/>
       </w:pPr>
       <w:r>
+        <w:lastRenderedPageBreak/>
         <w:t>spm_analysis_123_126_1st_level_IPD_2sessions_monochoice_ajk.m</w:t>
       </w:r>
     </w:p>
@@ -378,7 +458,6 @@
         <w:ind w:firstLine="720"/>
       </w:pPr>
       <w:r>
-        <w:lastRenderedPageBreak/>
         <w:t>123_126_1st_level_IPD_Choice_SRSD_joint_analysis_monoChoice</w:t>
       </w:r>
     </w:p>
@@ -1291,6 +1370,15 @@
       <w:r>
         <w:t>Basic Choice Model n=21</w:t>
       </w:r>
+      <w:r>
+        <w:t xml:space="preserve"> </w:t>
+      </w:r>
+      <w:r>
+        <w:t>spm_analysis_1st_level_IPD_2sessions_addcompcor</w:t>
+      </w:r>
+      <w:r>
+        <w:t>.m</w:t>
+      </w:r>
     </w:p>
     <w:p>
       <w:r>
@@ -1322,7 +1410,7 @@
         </w:rPr>
         <w:t xml:space="preserve">% </w:t>
       </w:r>
-      <w:bookmarkStart w:id="1" w:name="OLE_LINK1"/>
+      <w:bookmarkStart w:id="0" w:name="OLE_LINK1"/>
       <w:r>
         <w:rPr>
           <w:rFonts w:ascii="Courier New" w:hAnsi="Courier New" w:cs="Courier New"/>
@@ -1456,7 +1544,7 @@
           <w:sz w:val="20"/>
           <w:szCs w:val="20"/>
         </w:rPr>
-        <w:t xml:space="preserve"> 'Sub118</w:t>
+        <w:t xml:space="preserve"> </w:t>
       </w:r>
       <w:r>
         <w:rPr>
@@ -1465,6 +1553,16 @@
           <w:sz w:val="20"/>
           <w:szCs w:val="20"/>
         </w:rPr>
+        <w:lastRenderedPageBreak/>
+        <w:t>'Sub118</w:t>
+      </w:r>
+      <w:r>
+        <w:rPr>
+          <w:rFonts w:ascii="Courier New" w:hAnsi="Courier New" w:cs="Courier New"/>
+          <w:color w:val="228B22"/>
+          <w:sz w:val="20"/>
+          <w:szCs w:val="20"/>
+        </w:rPr>
         <w:t xml:space="preserve">*'; </w:t>
       </w:r>
       <w:r>
@@ -1621,7 +1719,7 @@
         <w:t>'Sub128*';};</w:t>
       </w:r>
     </w:p>
-    <w:bookmarkEnd w:id="1"/>
+    <w:bookmarkEnd w:id="0"/>
     <w:p>
       <w:pPr>
         <w:autoSpaceDE w:val="0"/>
@@ -1785,7 +1883,6 @@
           <w:sz w:val="20"/>
           <w:szCs w:val="20"/>
         </w:rPr>
-        <w:lastRenderedPageBreak/>
         <w:t xml:space="preserve">4    </w:t>
       </w:r>
       <w:r>
@@ -2103,6 +2200,185 @@
         <w:autoSpaceDN w:val="0"/>
         <w:adjustRightInd w:val="0"/>
         <w:spacing w:after="0" w:line="240" w:lineRule="auto"/>
+        <w:rPr>
+          <w:rFonts w:ascii="Courier New" w:hAnsi="Courier New" w:cs="Courier New"/>
+          <w:color w:val="0000FF"/>
+          <w:sz w:val="20"/>
+          <w:szCs w:val="20"/>
+        </w:rPr>
+      </w:pPr>
+    </w:p>
+    <w:p>
+      <w:pPr>
+        <w:autoSpaceDE w:val="0"/>
+        <w:autoSpaceDN w:val="0"/>
+        <w:adjustRightInd w:val="0"/>
+        <w:spacing w:after="0" w:line="240" w:lineRule="auto"/>
+        <w:rPr>
+          <w:rFonts w:ascii="Courier New" w:hAnsi="Courier New" w:cs="Courier New"/>
+          <w:color w:val="0000FF"/>
+          <w:sz w:val="20"/>
+          <w:szCs w:val="20"/>
+        </w:rPr>
+      </w:pPr>
+      <w:r>
+        <w:rPr>
+          <w:rFonts w:ascii="Courier New" w:hAnsi="Courier New" w:cs="Courier New"/>
+          <w:color w:val="0000FF"/>
+          <w:sz w:val="20"/>
+          <w:szCs w:val="20"/>
+        </w:rPr>
+        <w:t xml:space="preserve">Editing the basic bichoice script. Will now assume that R_16 exists for all runs. Will additionally call helper scripts for unique_IDs subjects. </w:t>
+      </w:r>
+    </w:p>
+    <w:p>
+      <w:pPr>
+        <w:pStyle w:val="ListParagraph"/>
+        <w:numPr>
+          <w:ilvl w:val="0"/>
+          <w:numId w:val="1"/>
+        </w:numPr>
+        <w:autoSpaceDE w:val="0"/>
+        <w:autoSpaceDN w:val="0"/>
+        <w:adjustRightInd w:val="0"/>
+        <w:spacing w:after="0" w:line="240" w:lineRule="auto"/>
+        <w:rPr>
+          <w:rFonts w:ascii="Courier New" w:hAnsi="Courier New" w:cs="Courier New"/>
+          <w:color w:val="0000FF"/>
+          <w:sz w:val="20"/>
+          <w:szCs w:val="20"/>
+        </w:rPr>
+      </w:pPr>
+      <w:r>
+        <w:rPr>
+          <w:rFonts w:ascii="Courier New" w:hAnsi="Courier New" w:cs="Courier New"/>
+          <w:color w:val="0000FF"/>
+          <w:sz w:val="20"/>
+          <w:szCs w:val="20"/>
+        </w:rPr>
+        <w:t>Script now runs on all basic subs</w:t>
+      </w:r>
+    </w:p>
+    <w:p>
+      <w:pPr>
+        <w:pStyle w:val="ListParagraph"/>
+        <w:numPr>
+          <w:ilvl w:val="0"/>
+          <w:numId w:val="1"/>
+        </w:numPr>
+        <w:autoSpaceDE w:val="0"/>
+        <w:autoSpaceDN w:val="0"/>
+        <w:adjustRightInd w:val="0"/>
+        <w:spacing w:after="0" w:line="240" w:lineRule="auto"/>
+        <w:rPr>
+          <w:rFonts w:ascii="Courier New" w:hAnsi="Courier New" w:cs="Courier New"/>
+          <w:color w:val="0000FF"/>
+          <w:sz w:val="20"/>
+          <w:szCs w:val="20"/>
+        </w:rPr>
+      </w:pPr>
+      <w:r>
+        <w:rPr>
+          <w:rFonts w:ascii="Courier New" w:hAnsi="Courier New" w:cs="Courier New"/>
+          <w:color w:val="0000FF"/>
+          <w:sz w:val="20"/>
+          <w:szCs w:val="20"/>
+        </w:rPr>
+        <w:t xml:space="preserve">To do next: Make helper scripts for unique subs. Already have general purpose add_contrast_bichoice_basic function. </w:t>
+      </w:r>
+    </w:p>
+    <w:p>
+      <w:pPr>
+        <w:pStyle w:val="ListParagraph"/>
+        <w:numPr>
+          <w:ilvl w:val="1"/>
+          <w:numId w:val="1"/>
+        </w:numPr>
+        <w:autoSpaceDE w:val="0"/>
+        <w:autoSpaceDN w:val="0"/>
+        <w:adjustRightInd w:val="0"/>
+        <w:spacing w:after="0" w:line="240" w:lineRule="auto"/>
+        <w:rPr>
+          <w:rFonts w:ascii="Courier New" w:hAnsi="Courier New" w:cs="Courier New"/>
+          <w:color w:val="0000FF"/>
+          <w:sz w:val="20"/>
+          <w:szCs w:val="20"/>
+        </w:rPr>
+      </w:pPr>
+      <w:r>
+        <w:rPr>
+          <w:rFonts w:ascii="Courier New" w:hAnsi="Courier New" w:cs="Courier New"/>
+          <w:color w:val="0000FF"/>
+          <w:sz w:val="20"/>
+          <w:szCs w:val="20"/>
+        </w:rPr>
+        <w:t xml:space="preserve">Group 103 done. </w:t>
+      </w:r>
+    </w:p>
+    <w:p>
+      <w:pPr>
+        <w:pStyle w:val="ListParagraph"/>
+        <w:numPr>
+          <w:ilvl w:val="1"/>
+          <w:numId w:val="1"/>
+        </w:numPr>
+        <w:autoSpaceDE w:val="0"/>
+        <w:autoSpaceDN w:val="0"/>
+        <w:adjustRightInd w:val="0"/>
+        <w:spacing w:after="0" w:line="240" w:lineRule="auto"/>
+        <w:rPr>
+          <w:rFonts w:ascii="Courier New" w:hAnsi="Courier New" w:cs="Courier New"/>
+          <w:color w:val="0000FF"/>
+          <w:sz w:val="20"/>
+          <w:szCs w:val="20"/>
+        </w:rPr>
+      </w:pPr>
+      <w:r>
+        <w:rPr>
+          <w:rFonts w:ascii="Courier New" w:hAnsi="Courier New" w:cs="Courier New"/>
+          <w:color w:val="0000FF"/>
+          <w:sz w:val="20"/>
+          <w:szCs w:val="20"/>
+        </w:rPr>
+        <w:t>Group 107 done.</w:t>
+      </w:r>
+    </w:p>
+    <w:p>
+      <w:pPr>
+        <w:pStyle w:val="ListParagraph"/>
+        <w:numPr>
+          <w:ilvl w:val="1"/>
+          <w:numId w:val="1"/>
+        </w:numPr>
+        <w:autoSpaceDE w:val="0"/>
+        <w:autoSpaceDN w:val="0"/>
+        <w:adjustRightInd w:val="0"/>
+        <w:spacing w:after="0" w:line="240" w:lineRule="auto"/>
+        <w:rPr>
+          <w:rFonts w:ascii="Courier New" w:hAnsi="Courier New" w:cs="Courier New"/>
+          <w:color w:val="0000FF"/>
+          <w:sz w:val="20"/>
+          <w:szCs w:val="20"/>
+        </w:rPr>
+      </w:pPr>
+      <w:r>
+        <w:rPr>
+          <w:rFonts w:ascii="Courier New" w:hAnsi="Courier New" w:cs="Courier New"/>
+          <w:color w:val="0000FF"/>
+          <w:sz w:val="20"/>
+          <w:szCs w:val="20"/>
+        </w:rPr>
+        <w:t>Working on Group 112.</w:t>
+      </w:r>
+      <w:bookmarkStart w:id="1" w:name="_GoBack"/>
+      <w:bookmarkEnd w:id="1"/>
+    </w:p>
+    <w:p>
+      <w:pPr>
+        <w:autoSpaceDE w:val="0"/>
+        <w:autoSpaceDN w:val="0"/>
+        <w:adjustRightInd w:val="0"/>
+        <w:spacing w:after="0" w:line="240" w:lineRule="auto"/>
       </w:pPr>
     </w:p>
     <w:p>
@@ -3154,6 +3430,75 @@
         <w:spacing w:after="0" w:line="240" w:lineRule="auto"/>
         <w:rPr>
           <w:rFonts w:ascii="Courier New" w:hAnsi="Courier New" w:cs="Courier New"/>
+          <w:sz w:val="20"/>
+          <w:szCs w:val="20"/>
+        </w:rPr>
+      </w:pPr>
+      <w:r>
+        <w:rPr>
+          <w:rFonts w:ascii="Courier New" w:hAnsi="Courier New" w:cs="Courier New"/>
+          <w:sz w:val="20"/>
+          <w:szCs w:val="20"/>
+        </w:rPr>
+        <w:tab/>
+        <w:t>RT for each choice; combine with weight on PMod1 to examine ChoiceType*RT</w:t>
+      </w:r>
+    </w:p>
+    <w:p>
+      <w:pPr>
+        <w:autoSpaceDE w:val="0"/>
+        <w:autoSpaceDN w:val="0"/>
+        <w:adjustRightInd w:val="0"/>
+        <w:spacing w:after="0" w:line="240" w:lineRule="auto"/>
+        <w:rPr>
+          <w:rFonts w:ascii="Courier New" w:hAnsi="Courier New" w:cs="Courier New"/>
+          <w:sz w:val="20"/>
+          <w:szCs w:val="20"/>
+        </w:rPr>
+      </w:pPr>
+    </w:p>
+    <w:p>
+      <w:pPr>
+        <w:autoSpaceDE w:val="0"/>
+        <w:autoSpaceDN w:val="0"/>
+        <w:adjustRightInd w:val="0"/>
+        <w:spacing w:after="0" w:line="240" w:lineRule="auto"/>
+        <w:rPr>
+          <w:rFonts w:ascii="Courier New" w:hAnsi="Courier New" w:cs="Courier New"/>
+          <w:sz w:val="20"/>
+          <w:szCs w:val="20"/>
+          <w:u w:val="single"/>
+        </w:rPr>
+      </w:pPr>
+      <w:r>
+        <w:rPr>
+          <w:rFonts w:ascii="Courier New" w:hAnsi="Courier New" w:cs="Courier New"/>
+          <w:sz w:val="20"/>
+          <w:szCs w:val="20"/>
+          <w:u w:val="single"/>
+        </w:rPr>
+        <w:tab/>
+      </w:r>
+      <w:r>
+        <w:rPr>
+          <w:rFonts w:ascii="Courier New" w:hAnsi="Courier New" w:cs="Courier New"/>
+          <w:sz w:val="20"/>
+          <w:szCs w:val="20"/>
+          <w:u w:val="single"/>
+        </w:rPr>
+        <w:tab/>
+        <w:t>Monochoice (no RT)</w:t>
+      </w:r>
+    </w:p>
+    <w:p>
+      <w:pPr>
+        <w:autoSpaceDE w:val="0"/>
+        <w:autoSpaceDN w:val="0"/>
+        <w:adjustRightInd w:val="0"/>
+        <w:spacing w:after="0" w:line="240" w:lineRule="auto"/>
+        <w:ind w:left="720" w:firstLine="720"/>
+        <w:rPr>
+          <w:rFonts w:ascii="Courier New" w:hAnsi="Courier New" w:cs="Courier New"/>
           <w:sz w:val="24"/>
           <w:szCs w:val="24"/>
         </w:rPr>
@@ -3161,11 +3506,371 @@
       <w:r>
         <w:rPr>
           <w:rFonts w:ascii="Courier New" w:hAnsi="Courier New" w:cs="Courier New"/>
-          <w:sz w:val="20"/>
-          <w:szCs w:val="20"/>
-        </w:rPr>
-        <w:tab/>
-        <w:t>RT for each choice; combine with weight on PMod1 to examine ChoiceType*RT</w:t>
+          <w:color w:val="A020F0"/>
+          <w:sz w:val="20"/>
+          <w:szCs w:val="20"/>
+        </w:rPr>
+        <w:t>'CoopVSDefect'</w:t>
+      </w:r>
+      <w:r>
+        <w:rPr>
+          <w:rFonts w:ascii="Courier New" w:hAnsi="Courier New" w:cs="Courier New"/>
+          <w:color w:val="0000FF"/>
+          <w:sz w:val="20"/>
+          <w:szCs w:val="20"/>
+        </w:rPr>
+        <w:t>...</w:t>
+      </w:r>
+    </w:p>
+    <w:p>
+      <w:pPr>
+        <w:autoSpaceDE w:val="0"/>
+        <w:autoSpaceDN w:val="0"/>
+        <w:adjustRightInd w:val="0"/>
+        <w:spacing w:after="0" w:line="240" w:lineRule="auto"/>
+        <w:rPr>
+          <w:rFonts w:ascii="Courier New" w:hAnsi="Courier New" w:cs="Courier New"/>
+          <w:sz w:val="24"/>
+          <w:szCs w:val="24"/>
+        </w:rPr>
+      </w:pPr>
+      <w:r>
+        <w:rPr>
+          <w:rFonts w:ascii="Courier New" w:hAnsi="Courier New" w:cs="Courier New"/>
+          <w:color w:val="000000"/>
+          <w:sz w:val="20"/>
+          <w:szCs w:val="20"/>
+        </w:rPr>
+        <w:t xml:space="preserve">            </w:t>
+      </w:r>
+      <w:r>
+        <w:rPr>
+          <w:rFonts w:ascii="Courier New" w:hAnsi="Courier New" w:cs="Courier New"/>
+          <w:color w:val="A020F0"/>
+          <w:sz w:val="20"/>
+          <w:szCs w:val="20"/>
+        </w:rPr>
+        <w:t>'DefectVSCoop'</w:t>
+      </w:r>
+      <w:r>
+        <w:rPr>
+          <w:rFonts w:ascii="Courier New" w:hAnsi="Courier New" w:cs="Courier New"/>
+          <w:color w:val="0000FF"/>
+          <w:sz w:val="20"/>
+          <w:szCs w:val="20"/>
+        </w:rPr>
+        <w:t>...</w:t>
+      </w:r>
+    </w:p>
+    <w:p>
+      <w:pPr>
+        <w:autoSpaceDE w:val="0"/>
+        <w:autoSpaceDN w:val="0"/>
+        <w:adjustRightInd w:val="0"/>
+        <w:spacing w:after="0" w:line="240" w:lineRule="auto"/>
+        <w:rPr>
+          <w:rFonts w:ascii="Courier New" w:hAnsi="Courier New" w:cs="Courier New"/>
+          <w:sz w:val="24"/>
+          <w:szCs w:val="24"/>
+        </w:rPr>
+      </w:pPr>
+      <w:r>
+        <w:rPr>
+          <w:rFonts w:ascii="Courier New" w:hAnsi="Courier New" w:cs="Courier New"/>
+          <w:color w:val="000000"/>
+          <w:sz w:val="20"/>
+          <w:szCs w:val="20"/>
+        </w:rPr>
+        <w:t xml:space="preserve">            </w:t>
+      </w:r>
+      <w:r>
+        <w:rPr>
+          <w:rFonts w:ascii="Courier New" w:hAnsi="Courier New" w:cs="Courier New"/>
+          <w:color w:val="A020F0"/>
+          <w:sz w:val="20"/>
+          <w:szCs w:val="20"/>
+        </w:rPr>
+        <w:t>'ChoiceALLVSBaseline'</w:t>
+      </w:r>
+      <w:r>
+        <w:rPr>
+          <w:rFonts w:ascii="Courier New" w:hAnsi="Courier New" w:cs="Courier New"/>
+          <w:color w:val="000000"/>
+          <w:sz w:val="20"/>
+          <w:szCs w:val="20"/>
+        </w:rPr>
+        <w:t>,</w:t>
+      </w:r>
+      <w:r>
+        <w:rPr>
+          <w:rFonts w:ascii="Courier New" w:hAnsi="Courier New" w:cs="Courier New"/>
+          <w:color w:val="0000FF"/>
+          <w:sz w:val="20"/>
+          <w:szCs w:val="20"/>
+        </w:rPr>
+        <w:t>...</w:t>
+      </w:r>
+    </w:p>
+    <w:p>
+      <w:pPr>
+        <w:autoSpaceDE w:val="0"/>
+        <w:autoSpaceDN w:val="0"/>
+        <w:adjustRightInd w:val="0"/>
+        <w:spacing w:after="0" w:line="240" w:lineRule="auto"/>
+        <w:rPr>
+          <w:rFonts w:ascii="Courier New" w:hAnsi="Courier New" w:cs="Courier New"/>
+          <w:sz w:val="24"/>
+          <w:szCs w:val="24"/>
+        </w:rPr>
+      </w:pPr>
+      <w:r>
+        <w:rPr>
+          <w:rFonts w:ascii="Courier New" w:hAnsi="Courier New" w:cs="Courier New"/>
+          <w:color w:val="000000"/>
+          <w:sz w:val="20"/>
+          <w:szCs w:val="20"/>
+        </w:rPr>
+        <w:t xml:space="preserve">            </w:t>
+      </w:r>
+      <w:r>
+        <w:rPr>
+          <w:rFonts w:ascii="Courier New" w:hAnsi="Courier New" w:cs="Courier New"/>
+          <w:color w:val="A020F0"/>
+          <w:sz w:val="20"/>
+          <w:szCs w:val="20"/>
+        </w:rPr>
+        <w:t>'CoopVSDefect_SR'</w:t>
+      </w:r>
+      <w:r>
+        <w:rPr>
+          <w:rFonts w:ascii="Courier New" w:hAnsi="Courier New" w:cs="Courier New"/>
+          <w:color w:val="0000FF"/>
+          <w:sz w:val="20"/>
+          <w:szCs w:val="20"/>
+        </w:rPr>
+        <w:t>...</w:t>
+      </w:r>
+    </w:p>
+    <w:p>
+      <w:pPr>
+        <w:autoSpaceDE w:val="0"/>
+        <w:autoSpaceDN w:val="0"/>
+        <w:adjustRightInd w:val="0"/>
+        <w:spacing w:after="0" w:line="240" w:lineRule="auto"/>
+        <w:rPr>
+          <w:rFonts w:ascii="Courier New" w:hAnsi="Courier New" w:cs="Courier New"/>
+          <w:sz w:val="24"/>
+          <w:szCs w:val="24"/>
+        </w:rPr>
+      </w:pPr>
+      <w:r>
+        <w:rPr>
+          <w:rFonts w:ascii="Courier New" w:hAnsi="Courier New" w:cs="Courier New"/>
+          <w:color w:val="000000"/>
+          <w:sz w:val="20"/>
+          <w:szCs w:val="20"/>
+        </w:rPr>
+        <w:t xml:space="preserve">            </w:t>
+      </w:r>
+      <w:r>
+        <w:rPr>
+          <w:rFonts w:ascii="Courier New" w:hAnsi="Courier New" w:cs="Courier New"/>
+          <w:color w:val="A020F0"/>
+          <w:sz w:val="20"/>
+          <w:szCs w:val="20"/>
+        </w:rPr>
+        <w:t>'DefectVSCoop_SR'</w:t>
+      </w:r>
+      <w:r>
+        <w:rPr>
+          <w:rFonts w:ascii="Courier New" w:hAnsi="Courier New" w:cs="Courier New"/>
+          <w:color w:val="0000FF"/>
+          <w:sz w:val="20"/>
+          <w:szCs w:val="20"/>
+        </w:rPr>
+        <w:t>...</w:t>
+      </w:r>
+    </w:p>
+    <w:p>
+      <w:pPr>
+        <w:autoSpaceDE w:val="0"/>
+        <w:autoSpaceDN w:val="0"/>
+        <w:adjustRightInd w:val="0"/>
+        <w:spacing w:after="0" w:line="240" w:lineRule="auto"/>
+        <w:rPr>
+          <w:rFonts w:ascii="Courier New" w:hAnsi="Courier New" w:cs="Courier New"/>
+          <w:sz w:val="24"/>
+          <w:szCs w:val="24"/>
+        </w:rPr>
+      </w:pPr>
+      <w:r>
+        <w:rPr>
+          <w:rFonts w:ascii="Courier New" w:hAnsi="Courier New" w:cs="Courier New"/>
+          <w:color w:val="000000"/>
+          <w:sz w:val="20"/>
+          <w:szCs w:val="20"/>
+        </w:rPr>
+        <w:t xml:space="preserve">            </w:t>
+      </w:r>
+      <w:r>
+        <w:rPr>
+          <w:rFonts w:ascii="Courier New" w:hAnsi="Courier New" w:cs="Courier New"/>
+          <w:color w:val="A020F0"/>
+          <w:sz w:val="20"/>
+          <w:szCs w:val="20"/>
+        </w:rPr>
+        <w:t>'ChoiceALLVSBaseline_SR'</w:t>
+      </w:r>
+      <w:r>
+        <w:rPr>
+          <w:rFonts w:ascii="Courier New" w:hAnsi="Courier New" w:cs="Courier New"/>
+          <w:color w:val="0000FF"/>
+          <w:sz w:val="20"/>
+          <w:szCs w:val="20"/>
+        </w:rPr>
+        <w:t>...</w:t>
+      </w:r>
+    </w:p>
+    <w:p>
+      <w:pPr>
+        <w:autoSpaceDE w:val="0"/>
+        <w:autoSpaceDN w:val="0"/>
+        <w:adjustRightInd w:val="0"/>
+        <w:spacing w:after="0" w:line="240" w:lineRule="auto"/>
+        <w:rPr>
+          <w:rFonts w:ascii="Courier New" w:hAnsi="Courier New" w:cs="Courier New"/>
+          <w:sz w:val="24"/>
+          <w:szCs w:val="24"/>
+        </w:rPr>
+      </w:pPr>
+      <w:r>
+        <w:rPr>
+          <w:rFonts w:ascii="Courier New" w:hAnsi="Courier New" w:cs="Courier New"/>
+          <w:color w:val="000000"/>
+          <w:sz w:val="20"/>
+          <w:szCs w:val="20"/>
+        </w:rPr>
+        <w:t xml:space="preserve">            </w:t>
+      </w:r>
+      <w:r>
+        <w:rPr>
+          <w:rFonts w:ascii="Courier New" w:hAnsi="Courier New" w:cs="Courier New"/>
+          <w:color w:val="A020F0"/>
+          <w:sz w:val="20"/>
+          <w:szCs w:val="20"/>
+        </w:rPr>
+        <w:t>'CoopVSDefect_SD'</w:t>
+      </w:r>
+      <w:r>
+        <w:rPr>
+          <w:rFonts w:ascii="Courier New" w:hAnsi="Courier New" w:cs="Courier New"/>
+          <w:color w:val="0000FF"/>
+          <w:sz w:val="20"/>
+          <w:szCs w:val="20"/>
+        </w:rPr>
+        <w:t>...</w:t>
+      </w:r>
+    </w:p>
+    <w:p>
+      <w:pPr>
+        <w:autoSpaceDE w:val="0"/>
+        <w:autoSpaceDN w:val="0"/>
+        <w:adjustRightInd w:val="0"/>
+        <w:spacing w:after="0" w:line="240" w:lineRule="auto"/>
+        <w:rPr>
+          <w:rFonts w:ascii="Courier New" w:hAnsi="Courier New" w:cs="Courier New"/>
+          <w:sz w:val="24"/>
+          <w:szCs w:val="24"/>
+        </w:rPr>
+      </w:pPr>
+      <w:r>
+        <w:rPr>
+          <w:rFonts w:ascii="Courier New" w:hAnsi="Courier New" w:cs="Courier New"/>
+          <w:color w:val="000000"/>
+          <w:sz w:val="20"/>
+          <w:szCs w:val="20"/>
+        </w:rPr>
+        <w:t xml:space="preserve">            </w:t>
+      </w:r>
+      <w:r>
+        <w:rPr>
+          <w:rFonts w:ascii="Courier New" w:hAnsi="Courier New" w:cs="Courier New"/>
+          <w:color w:val="A020F0"/>
+          <w:sz w:val="20"/>
+          <w:szCs w:val="20"/>
+        </w:rPr>
+        <w:t>'DefectVSCoop_SD'</w:t>
+      </w:r>
+      <w:r>
+        <w:rPr>
+          <w:rFonts w:ascii="Courier New" w:hAnsi="Courier New" w:cs="Courier New"/>
+          <w:color w:val="0000FF"/>
+          <w:sz w:val="20"/>
+          <w:szCs w:val="20"/>
+        </w:rPr>
+        <w:t>...</w:t>
+      </w:r>
+    </w:p>
+    <w:p>
+      <w:pPr>
+        <w:autoSpaceDE w:val="0"/>
+        <w:autoSpaceDN w:val="0"/>
+        <w:adjustRightInd w:val="0"/>
+        <w:spacing w:after="0" w:line="240" w:lineRule="auto"/>
+        <w:rPr>
+          <w:rFonts w:ascii="Courier New" w:hAnsi="Courier New" w:cs="Courier New"/>
+          <w:sz w:val="24"/>
+          <w:szCs w:val="24"/>
+        </w:rPr>
+      </w:pPr>
+      <w:r>
+        <w:rPr>
+          <w:rFonts w:ascii="Courier New" w:hAnsi="Courier New" w:cs="Courier New"/>
+          <w:color w:val="000000"/>
+          <w:sz w:val="20"/>
+          <w:szCs w:val="20"/>
+        </w:rPr>
+        <w:t xml:space="preserve">            </w:t>
+      </w:r>
+      <w:r>
+        <w:rPr>
+          <w:rFonts w:ascii="Courier New" w:hAnsi="Courier New" w:cs="Courier New"/>
+          <w:color w:val="A020F0"/>
+          <w:sz w:val="20"/>
+          <w:szCs w:val="20"/>
+        </w:rPr>
+        <w:t>'ChoiceALLVSBaseline_SD'</w:t>
+      </w:r>
+      <w:r>
+        <w:rPr>
+          <w:rFonts w:ascii="Courier New" w:hAnsi="Courier New" w:cs="Courier New"/>
+          <w:color w:val="0000FF"/>
+          <w:sz w:val="20"/>
+          <w:szCs w:val="20"/>
+        </w:rPr>
+        <w:t>...</w:t>
+      </w:r>
+    </w:p>
+    <w:p>
+      <w:pPr>
+        <w:autoSpaceDE w:val="0"/>
+        <w:autoSpaceDN w:val="0"/>
+        <w:adjustRightInd w:val="0"/>
+        <w:spacing w:after="0" w:line="240" w:lineRule="auto"/>
+        <w:rPr>
+          <w:rFonts w:ascii="Courier New" w:hAnsi="Courier New" w:cs="Courier New"/>
+          <w:sz w:val="24"/>
+          <w:szCs w:val="24"/>
+        </w:rPr>
+      </w:pPr>
+      <w:r>
+        <w:rPr>
+          <w:rFonts w:ascii="Courier New" w:hAnsi="Courier New" w:cs="Courier New"/>
+          <w:color w:val="000000"/>
+          <w:sz w:val="20"/>
+          <w:szCs w:val="20"/>
+        </w:rPr>
+        <w:t xml:space="preserve">            </w:t>
       </w:r>
     </w:p>
     <w:p>
@@ -3184,6 +3889,127 @@
     </w:sectPr>
   </w:body>
 </w:document>
+</file>
+
+<file path=word/numbering.xml><?xml version="1.0" encoding="utf-8"?>
+<w:numbering xmlns:wpc="http://schemas.microsoft.com/office/word/2010/wordprocessingCanvas" xmlns:cx="http://schemas.microsoft.com/office/drawing/2014/chartex" xmlns:mc="http://schemas.openxmlformats.org/markup-compatibility/2006" xmlns:o="urn:schemas-microsoft-com:office:office" xmlns:r="http://schemas.openxmlformats.org/officeDocument/2006/relationships" xmlns:m="http://schemas.openxmlformats.org/officeDocument/2006/math" xmlns:v="urn:schemas-microsoft-com:vml" xmlns:wp14="http://schemas.microsoft.com/office/word/2010/wordprocessingDrawing" xmlns:wp="http://schemas.openxmlformats.org/drawingml/2006/wordprocessingDrawing" xmlns:w10="urn:schemas-microsoft-com:office:word" xmlns:w="http://schemas.openxmlformats.org/wordprocessingml/2006/main" xmlns:w14="http://schemas.microsoft.com/office/word/2010/wordml" xmlns:w15="http://schemas.microsoft.com/office/word/2012/wordml" xmlns:w16se="http://schemas.microsoft.com/office/word/2015/wordml/symex" xmlns:wpg="http://schemas.microsoft.com/office/word/2010/wordprocessingGroup" xmlns:wpi="http://schemas.microsoft.com/office/word/2010/wordprocessingInk" xmlns:wne="http://schemas.microsoft.com/office/word/2006/wordml" xmlns:wps="http://schemas.microsoft.com/office/word/2010/wordprocessingShape" mc:Ignorable="w14 w15 w16se wp14">
+  <w:abstractNum w:abstractNumId="0" w15:restartNumberingAfterBreak="0">
+    <w:nsid w:val="103F6532"/>
+    <w:multiLevelType w:val="hybridMultilevel"/>
+    <w:tmpl w:val="A62E9E28"/>
+    <w:lvl w:ilvl="0" w:tplc="C9903730">
+      <w:start w:val="11"/>
+      <w:numFmt w:val="bullet"/>
+      <w:lvlText w:val="-"/>
+      <w:lvlJc w:val="left"/>
+      <w:pPr>
+        <w:ind w:left="1080" w:hanging="360"/>
+      </w:pPr>
+      <w:rPr>
+        <w:rFonts w:ascii="Courier New" w:eastAsiaTheme="minorHAnsi" w:hAnsi="Courier New" w:cs="Courier New" w:hint="default"/>
+      </w:rPr>
+    </w:lvl>
+    <w:lvl w:ilvl="1" w:tplc="04090003">
+      <w:start w:val="1"/>
+      <w:numFmt w:val="bullet"/>
+      <w:lvlText w:val="o"/>
+      <w:lvlJc w:val="left"/>
+      <w:pPr>
+        <w:ind w:left="1800" w:hanging="360"/>
+      </w:pPr>
+      <w:rPr>
+        <w:rFonts w:ascii="Courier New" w:hAnsi="Courier New" w:cs="Courier New" w:hint="default"/>
+      </w:rPr>
+    </w:lvl>
+    <w:lvl w:ilvl="2" w:tplc="04090005" w:tentative="1">
+      <w:start w:val="1"/>
+      <w:numFmt w:val="bullet"/>
+      <w:lvlText w:val=""/>
+      <w:lvlJc w:val="left"/>
+      <w:pPr>
+        <w:ind w:left="2520" w:hanging="360"/>
+      </w:pPr>
+      <w:rPr>
+        <w:rFonts w:ascii="Wingdings" w:hAnsi="Wingdings" w:hint="default"/>
+      </w:rPr>
+    </w:lvl>
+    <w:lvl w:ilvl="3" w:tplc="04090001" w:tentative="1">
+      <w:start w:val="1"/>
+      <w:numFmt w:val="bullet"/>
+      <w:lvlText w:val=""/>
+      <w:lvlJc w:val="left"/>
+      <w:pPr>
+        <w:ind w:left="3240" w:hanging="360"/>
+      </w:pPr>
+      <w:rPr>
+        <w:rFonts w:ascii="Symbol" w:hAnsi="Symbol" w:hint="default"/>
+      </w:rPr>
+    </w:lvl>
+    <w:lvl w:ilvl="4" w:tplc="04090003" w:tentative="1">
+      <w:start w:val="1"/>
+      <w:numFmt w:val="bullet"/>
+      <w:lvlText w:val="o"/>
+      <w:lvlJc w:val="left"/>
+      <w:pPr>
+        <w:ind w:left="3960" w:hanging="360"/>
+      </w:pPr>
+      <w:rPr>
+        <w:rFonts w:ascii="Courier New" w:hAnsi="Courier New" w:cs="Courier New" w:hint="default"/>
+      </w:rPr>
+    </w:lvl>
+    <w:lvl w:ilvl="5" w:tplc="04090005" w:tentative="1">
+      <w:start w:val="1"/>
+      <w:numFmt w:val="bullet"/>
+      <w:lvlText w:val=""/>
+      <w:lvlJc w:val="left"/>
+      <w:pPr>
+        <w:ind w:left="4680" w:hanging="360"/>
+      </w:pPr>
+      <w:rPr>
+        <w:rFonts w:ascii="Wingdings" w:hAnsi="Wingdings" w:hint="default"/>
+      </w:rPr>
+    </w:lvl>
+    <w:lvl w:ilvl="6" w:tplc="04090001" w:tentative="1">
+      <w:start w:val="1"/>
+      <w:numFmt w:val="bullet"/>
+      <w:lvlText w:val=""/>
+      <w:lvlJc w:val="left"/>
+      <w:pPr>
+        <w:ind w:left="5400" w:hanging="360"/>
+      </w:pPr>
+      <w:rPr>
+        <w:rFonts w:ascii="Symbol" w:hAnsi="Symbol" w:hint="default"/>
+      </w:rPr>
+    </w:lvl>
+    <w:lvl w:ilvl="7" w:tplc="04090003" w:tentative="1">
+      <w:start w:val="1"/>
+      <w:numFmt w:val="bullet"/>
+      <w:lvlText w:val="o"/>
+      <w:lvlJc w:val="left"/>
+      <w:pPr>
+        <w:ind w:left="6120" w:hanging="360"/>
+      </w:pPr>
+      <w:rPr>
+        <w:rFonts w:ascii="Courier New" w:hAnsi="Courier New" w:cs="Courier New" w:hint="default"/>
+      </w:rPr>
+    </w:lvl>
+    <w:lvl w:ilvl="8" w:tplc="04090005" w:tentative="1">
+      <w:start w:val="1"/>
+      <w:numFmt w:val="bullet"/>
+      <w:lvlText w:val=""/>
+      <w:lvlJc w:val="left"/>
+      <w:pPr>
+        <w:ind w:left="6840" w:hanging="360"/>
+      </w:pPr>
+      <w:rPr>
+        <w:rFonts w:ascii="Wingdings" w:hAnsi="Wingdings" w:hint="default"/>
+      </w:rPr>
+    </w:lvl>
+  </w:abstractNum>
+  <w:num w:numId="1">
+    <w:abstractNumId w:val="0"/>
+  </w:num>
+</w:numbering>
 </file>
 
 <file path=word/styles.xml><?xml version="1.0" encoding="utf-8"?>
@@ -3607,6 +4433,17 @@
     <w:semiHidden/>
     <w:unhideWhenUsed/>
   </w:style>
+  <w:style w:type="paragraph" w:styleId="ListParagraph">
+    <w:name w:val="List Paragraph"/>
+    <w:basedOn w:val="Normal"/>
+    <w:uiPriority w:val="34"/>
+    <w:qFormat/>
+    <w:rsid w:val="00211785"/>
+    <w:pPr>
+      <w:ind w:left="720"/>
+      <w:contextualSpacing/>
+    </w:pPr>
+  </w:style>
 </w:styles>
 </file>
 

</xml_diff>

<commit_message>
Finished helper scripts for bichoice basic for all subjects.
</commit_message>
<xml_diff>
--- a/IPD Contrast Key.docx
+++ b/IPD Contrast Key.docx
@@ -206,6 +206,12 @@
         <w:adjustRightInd w:val="0"/>
         <w:spacing w:after="0" w:line="240" w:lineRule="auto"/>
         <w:ind w:firstLine="720"/>
+        <w:rPr>
+          <w:rFonts w:ascii="Courier New" w:hAnsi="Courier New" w:cs="Courier New"/>
+          <w:color w:val="000000"/>
+          <w:sz w:val="20"/>
+          <w:szCs w:val="20"/>
+        </w:rPr>
       </w:pPr>
       <w:r>
         <w:rPr>
@@ -228,6 +234,83 @@
         </w:rPr>
         <w:t>_1st_level_IPD_2sessions_monochoice_ajk.m</w:t>
       </w:r>
+    </w:p>
+    <w:p>
+      <w:pPr>
+        <w:autoSpaceDE w:val="0"/>
+        <w:autoSpaceDN w:val="0"/>
+        <w:adjustRightInd w:val="0"/>
+        <w:spacing w:after="0" w:line="240" w:lineRule="auto"/>
+        <w:ind w:firstLine="720"/>
+      </w:pPr>
+      <w:r>
+        <w:t>spm_analysis_1</w:t>
+      </w:r>
+      <w:r>
+        <w:t>12_120_122</w:t>
+      </w:r>
+      <w:r>
+        <w:t>_1st_level_IPD_2sessions_addcompcor.m</w:t>
+      </w:r>
+      <w:r>
+        <w:t xml:space="preserve"> (bichoice basic)</w:t>
+      </w:r>
+    </w:p>
+    <w:p>
+      <w:pPr>
+        <w:autoSpaceDE w:val="0"/>
+        <w:autoSpaceDN w:val="0"/>
+        <w:adjustRightInd w:val="0"/>
+        <w:spacing w:after="0" w:line="240" w:lineRule="auto"/>
+        <w:ind w:firstLine="720"/>
+        <w:rPr>
+          <w:rFonts w:ascii="Courier New" w:hAnsi="Courier New" w:cs="Courier New"/>
+          <w:color w:val="A020F0"/>
+          <w:sz w:val="20"/>
+          <w:szCs w:val="20"/>
+        </w:rPr>
+      </w:pPr>
+      <w:r>
+        <w:rPr>
+          <w:rFonts w:ascii="Courier New" w:hAnsi="Courier New" w:cs="Courier New"/>
+          <w:color w:val="A020F0"/>
+          <w:sz w:val="20"/>
+          <w:szCs w:val="20"/>
+        </w:rPr>
+        <w:t>112_120_122_1st_level_IPD_Choice_SRSD_joint_analysis</w:t>
+      </w:r>
+      <w:r>
+        <w:rPr>
+          <w:rFonts w:ascii="Courier New" w:hAnsi="Courier New" w:cs="Courier New"/>
+          <w:color w:val="A020F0"/>
+          <w:sz w:val="20"/>
+          <w:szCs w:val="20"/>
+        </w:rPr>
+        <w:t>.mat (bichoice basic)</w:t>
+      </w:r>
+    </w:p>
+    <w:p>
+      <w:pPr>
+        <w:autoSpaceDE w:val="0"/>
+        <w:autoSpaceDN w:val="0"/>
+        <w:adjustRightInd w:val="0"/>
+        <w:spacing w:after="0" w:line="240" w:lineRule="auto"/>
+        <w:ind w:firstLine="720"/>
+        <w:rPr>
+          <w:rFonts w:ascii="Courier New" w:hAnsi="Courier New" w:cs="Courier New"/>
+          <w:sz w:val="24"/>
+          <w:szCs w:val="24"/>
+        </w:rPr>
+      </w:pPr>
+    </w:p>
+    <w:p>
+      <w:pPr>
+        <w:autoSpaceDE w:val="0"/>
+        <w:autoSpaceDN w:val="0"/>
+        <w:adjustRightInd w:val="0"/>
+        <w:spacing w:after="0" w:line="240" w:lineRule="auto"/>
+        <w:ind w:firstLine="720"/>
+      </w:pPr>
     </w:p>
     <w:p>
       <w:r>
@@ -256,6 +339,28 @@
     </w:p>
     <w:p>
       <w:r>
+        <w:tab/>
+      </w:r>
+      <w:r>
+        <w:t>113_1st_level_IPD_Choice_SRSD_joint_analysis</w:t>
+      </w:r>
+      <w:r>
+        <w:t>.mat (bichoice basic)</w:t>
+      </w:r>
+    </w:p>
+    <w:p>
+      <w:pPr>
+        <w:ind w:firstLine="720"/>
+      </w:pPr>
+      <w:r>
+        <w:t>Spm_analysis_113_1st_level_IPD_2sessions_addcompcor.m</w:t>
+      </w:r>
+      <w:r>
+        <w:t xml:space="preserve"> (bichoice basic)</w:t>
+      </w:r>
+    </w:p>
+    <w:p>
+      <w:r>
         <w:t>118 – exclude SR ANTI</w:t>
       </w:r>
     </w:p>
@@ -325,6 +430,7 @@
           <w:sz w:val="20"/>
           <w:szCs w:val="20"/>
         </w:rPr>
+        <w:lastRenderedPageBreak/>
         <w:t>spm_analysis_</w:t>
       </w:r>
       <w:r>
@@ -407,8 +513,18 @@
         <w:ind w:firstLine="720"/>
       </w:pPr>
       <w:r>
-        <w:lastRenderedPageBreak/>
         <w:t>spm_analysis_123_126_1st_level_IPD_2sessions_monochoice_ajk.m</w:t>
+      </w:r>
+    </w:p>
+    <w:p>
+      <w:pPr>
+        <w:ind w:firstLine="720"/>
+      </w:pPr>
+      <w:r>
+        <w:t>spm_analysis_123_126_1st_level_IPD_2sessions_addcompcor</w:t>
+      </w:r>
+      <w:r>
+        <w:t xml:space="preserve"> (bichoice basic)</w:t>
       </w:r>
     </w:p>
     <w:p>
@@ -1281,7 +1397,17 @@
           <w:sz w:val="20"/>
           <w:szCs w:val="20"/>
         </w:rPr>
-        <w:t xml:space="preserve"> Suggestion for fix: Hard-set all run1’s to PRO, all run2’s to ANTI. </w:t>
+        <w:t xml:space="preserve"> Suggestion for fix: Hard-set all run1’s to PRO, all run2’s </w:t>
+      </w:r>
+      <w:r>
+        <w:rPr>
+          <w:rFonts w:ascii="Courier New" w:hAnsi="Courier New" w:cs="Courier New"/>
+          <w:color w:val="0000FF"/>
+          <w:sz w:val="20"/>
+          <w:szCs w:val="20"/>
+        </w:rPr>
+        <w:lastRenderedPageBreak/>
+        <w:t xml:space="preserve">to ANTI. </w:t>
       </w:r>
       <w:r>
         <w:rPr>
@@ -1544,17 +1670,7 @@
           <w:sz w:val="20"/>
           <w:szCs w:val="20"/>
         </w:rPr>
-        <w:t xml:space="preserve"> </w:t>
-      </w:r>
-      <w:r>
-        <w:rPr>
-          <w:rFonts w:ascii="Courier New" w:hAnsi="Courier New" w:cs="Courier New"/>
-          <w:color w:val="228B22"/>
-          <w:sz w:val="20"/>
-          <w:szCs w:val="20"/>
-        </w:rPr>
-        <w:lastRenderedPageBreak/>
-        <w:t>'Sub118</w:t>
+        <w:t xml:space="preserve"> 'Sub118</w:t>
       </w:r>
       <w:r>
         <w:rPr>
@@ -2342,6 +2458,15 @@
         </w:rPr>
         <w:t>Group 107 done.</w:t>
       </w:r>
+      <w:r>
+        <w:rPr>
+          <w:rFonts w:ascii="Courier New" w:hAnsi="Courier New" w:cs="Courier New"/>
+          <w:color w:val="0000FF"/>
+          <w:sz w:val="20"/>
+          <w:szCs w:val="20"/>
+        </w:rPr>
+        <w:t xml:space="preserve"> </w:t>
+      </w:r>
     </w:p>
     <w:p>
       <w:pPr>
@@ -2368,26 +2493,157 @@
           <w:sz w:val="20"/>
           <w:szCs w:val="20"/>
         </w:rPr>
-        <w:t>Working on Group 112.</w:t>
+        <w:t xml:space="preserve">Group 112 done. </w:t>
+      </w:r>
+    </w:p>
+    <w:p>
+      <w:pPr>
+        <w:pStyle w:val="ListParagraph"/>
+        <w:numPr>
+          <w:ilvl w:val="1"/>
+          <w:numId w:val="1"/>
+        </w:numPr>
+        <w:autoSpaceDE w:val="0"/>
+        <w:autoSpaceDN w:val="0"/>
+        <w:adjustRightInd w:val="0"/>
+        <w:spacing w:after="0" w:line="240" w:lineRule="auto"/>
+        <w:rPr>
+          <w:rFonts w:ascii="Courier New" w:hAnsi="Courier New" w:cs="Courier New"/>
+          <w:color w:val="0000FF"/>
+          <w:sz w:val="20"/>
+          <w:szCs w:val="20"/>
+        </w:rPr>
+      </w:pPr>
+      <w:r>
+        <w:rPr>
+          <w:rFonts w:ascii="Courier New" w:hAnsi="Courier New" w:cs="Courier New"/>
+          <w:color w:val="0000FF"/>
+          <w:sz w:val="20"/>
+          <w:szCs w:val="20"/>
+        </w:rPr>
+        <w:t xml:space="preserve">Group 123 done. </w:t>
+      </w:r>
+    </w:p>
+    <w:p>
+      <w:pPr>
+        <w:pStyle w:val="ListParagraph"/>
+        <w:numPr>
+          <w:ilvl w:val="1"/>
+          <w:numId w:val="1"/>
+        </w:numPr>
+        <w:autoSpaceDE w:val="0"/>
+        <w:autoSpaceDN w:val="0"/>
+        <w:adjustRightInd w:val="0"/>
+        <w:spacing w:after="0" w:line="240" w:lineRule="auto"/>
+        <w:rPr>
+          <w:rFonts w:ascii="Courier New" w:hAnsi="Courier New" w:cs="Courier New"/>
+          <w:color w:val="0000FF"/>
+          <w:sz w:val="20"/>
+          <w:szCs w:val="20"/>
+        </w:rPr>
+      </w:pPr>
+      <w:r>
+        <w:rPr>
+          <w:rFonts w:ascii="Courier New" w:hAnsi="Courier New" w:cs="Courier New"/>
+          <w:color w:val="0000FF"/>
+          <w:sz w:val="20"/>
+          <w:szCs w:val="20"/>
+        </w:rPr>
+        <w:t xml:space="preserve">Group 113 done. </w:t>
+      </w:r>
+    </w:p>
+    <w:p>
+      <w:pPr>
+        <w:pStyle w:val="ListParagraph"/>
+        <w:autoSpaceDE w:val="0"/>
+        <w:autoSpaceDN w:val="0"/>
+        <w:adjustRightInd w:val="0"/>
+        <w:spacing w:after="0" w:line="240" w:lineRule="auto"/>
+        <w:ind w:left="1800"/>
+        <w:rPr>
+          <w:rFonts w:ascii="Courier New" w:hAnsi="Courier New" w:cs="Courier New"/>
+          <w:color w:val="0000FF"/>
+          <w:sz w:val="20"/>
+          <w:szCs w:val="20"/>
+        </w:rPr>
+      </w:pPr>
+    </w:p>
+    <w:p>
+      <w:pPr>
+        <w:autoSpaceDE w:val="0"/>
+        <w:autoSpaceDN w:val="0"/>
+        <w:adjustRightInd w:val="0"/>
+        <w:spacing w:after="0" w:line="240" w:lineRule="auto"/>
+      </w:pPr>
+      <w:r>
+        <w:t>***********</w:t>
       </w:r>
       <w:bookmarkStart w:id="1" w:name="_GoBack"/>
       <w:bookmarkEnd w:id="1"/>
-    </w:p>
-    <w:p>
-      <w:pPr>
-        <w:autoSpaceDE w:val="0"/>
-        <w:autoSpaceDN w:val="0"/>
-        <w:adjustRightInd w:val="0"/>
-        <w:spacing w:after="0" w:line="240" w:lineRule="auto"/>
-      </w:pPr>
-    </w:p>
-    <w:p>
-      <w:pPr>
-        <w:autoSpaceDE w:val="0"/>
-        <w:autoSpaceDN w:val="0"/>
-        <w:adjustRightInd w:val="0"/>
-        <w:spacing w:after="0" w:line="240" w:lineRule="auto"/>
-      </w:pPr>
+      <w:r>
+        <w:t xml:space="preserve">LEFT OFF HERE:::::::::::::::::::::::::::::::::::::::::::::::::::::::::::::::vvvvvvvvvvvvvvvvv v v v v v </w:t>
+      </w:r>
+    </w:p>
+    <w:p>
+      <w:pPr>
+        <w:autoSpaceDE w:val="0"/>
+        <w:autoSpaceDN w:val="0"/>
+        <w:adjustRightInd w:val="0"/>
+        <w:spacing w:after="0" w:line="240" w:lineRule="auto"/>
+        <w:ind w:left="720"/>
+        <w:rPr>
+          <w:b/>
+        </w:rPr>
+      </w:pPr>
+      <w:r>
+        <w:rPr>
+          <w:b/>
+        </w:rPr>
+        <w:t xml:space="preserve">Final check: check when R.mat was created. Suspicious that they weren’t remade with my recent script changes. Would need to delete and re-run for R_16. </w:t>
+      </w:r>
+    </w:p>
+    <w:p>
+      <w:pPr>
+        <w:autoSpaceDE w:val="0"/>
+        <w:autoSpaceDN w:val="0"/>
+        <w:adjustRightInd w:val="0"/>
+        <w:spacing w:after="0" w:line="240" w:lineRule="auto"/>
+        <w:ind w:left="720"/>
+        <w:rPr>
+          <w:b/>
+        </w:rPr>
+      </w:pPr>
+    </w:p>
+    <w:p>
+      <w:pPr>
+        <w:autoSpaceDE w:val="0"/>
+        <w:autoSpaceDN w:val="0"/>
+        <w:adjustRightInd w:val="0"/>
+        <w:spacing w:after="0" w:line="240" w:lineRule="auto"/>
+        <w:ind w:left="720"/>
+        <w:rPr>
+          <w:b/>
+        </w:rPr>
+      </w:pPr>
+      <w:r>
+        <w:rPr>
+          <w:b/>
+        </w:rPr>
+        <w:t>Remake 2</w:t>
+      </w:r>
+      <w:r>
+        <w:rPr>
+          <w:b/>
+          <w:vertAlign w:val="superscript"/>
+        </w:rPr>
+        <w:t>nd</w:t>
+      </w:r>
+      <w:r>
+        <w:rPr>
+          <w:b/>
+        </w:rPr>
+        <w:t xml:space="preserve"> levels for both models, some subjects edited. </w:t>
+      </w:r>
     </w:p>
     <w:p>
       <w:pPr>
@@ -2447,6 +2703,7 @@
         <w:spacing w:after="0" w:line="240" w:lineRule="auto"/>
       </w:pPr>
       <w:r>
+        <w:lastRenderedPageBreak/>
         <w:t>Include: 104</w:t>
       </w:r>
       <w:r>
@@ -3921,7 +4178,7 @@
         <w:rFonts w:ascii="Courier New" w:hAnsi="Courier New" w:cs="Courier New" w:hint="default"/>
       </w:rPr>
     </w:lvl>
-    <w:lvl w:ilvl="2" w:tplc="04090005" w:tentative="1">
+    <w:lvl w:ilvl="2" w:tplc="04090005">
       <w:start w:val="1"/>
       <w:numFmt w:val="bullet"/>
       <w:lvlText w:val=""/>

</xml_diff>

<commit_message>
Fixed some subs with incorrect Choice onsets
</commit_message>
<xml_diff>
--- a/IPD Contrast Key.docx
+++ b/IPD Contrast Key.docx
@@ -76,11 +76,6 @@
       </w:r>
     </w:p>
     <w:p>
-      <w:pPr>
-        <w:rPr>
-          <w:b/>
-        </w:rPr>
-      </w:pPr>
       <w:r>
         <w:tab/>
       </w:r>
@@ -100,6 +95,17 @@
       <w:proofErr w:type="spellEnd"/>
       <w:r>
         <w:t xml:space="preserve"> basic)</w:t>
+      </w:r>
+    </w:p>
+    <w:p>
+      <w:pPr>
+        <w:ind w:firstLine="720"/>
+      </w:pPr>
+      <w:r>
+        <w:t>spm_analysis_103_1st_level_IPD_2sessions_monochoice_RT_ajk.m</w:t>
+      </w:r>
+      <w:r>
+        <w:t xml:space="preserve"> (variable choice duration based on RT)</w:t>
       </w:r>
     </w:p>
     <w:p>
@@ -202,8 +208,13 @@
     </w:p>
     <w:p>
       <w:r>
-        <w:t>112 – exclude SR PRO and SD PRO</w:t>
-      </w:r>
+        <w:t xml:space="preserve">112 – exclude </w:t>
+      </w:r>
+      <w:bookmarkStart w:id="0" w:name="OLE_LINK4"/>
+      <w:r>
+        <w:t>SR PRO and SD PRO</w:t>
+      </w:r>
+      <w:bookmarkEnd w:id="0"/>
     </w:p>
     <w:p>
       <w:pPr>
@@ -459,6 +470,7 @@
         <w:ind w:firstLine="720"/>
       </w:pPr>
       <w:r>
+        <w:lastRenderedPageBreak/>
         <w:t>112_120_122</w:t>
       </w:r>
       <w:r>
@@ -483,7 +495,6 @@
           <w:sz w:val="20"/>
           <w:szCs w:val="20"/>
         </w:rPr>
-        <w:lastRenderedPageBreak/>
         <w:t>spm_analysis_</w:t>
       </w:r>
       <w:r>
@@ -1660,6 +1671,7 @@
           <w:sz w:val="20"/>
           <w:szCs w:val="20"/>
         </w:rPr>
+        <w:lastRenderedPageBreak/>
         <w:tab/>
         <w:t xml:space="preserve">NOTE: The batch models have been fixed but </w:t>
       </w:r>
@@ -1680,17 +1692,7 @@
           <w:sz w:val="20"/>
           <w:szCs w:val="20"/>
         </w:rPr>
-        <w:t xml:space="preserve"> Suggestion for fix: Hard-set all run1’s to PRO, all run2’s </w:t>
-      </w:r>
-      <w:r>
-        <w:rPr>
-          <w:rFonts w:ascii="Courier New" w:hAnsi="Courier New" w:cs="Courier New"/>
-          <w:color w:val="0000FF"/>
-          <w:sz w:val="20"/>
-          <w:szCs w:val="20"/>
-        </w:rPr>
-        <w:lastRenderedPageBreak/>
-        <w:t xml:space="preserve">to ANTI. </w:t>
+        <w:t xml:space="preserve"> Suggestion for fix: Hard-set all run1’s to PRO, all run2’s to ANTI. </w:t>
       </w:r>
       <w:r>
         <w:rPr>
@@ -1824,7 +1826,7 @@
         </w:rPr>
         <w:t xml:space="preserve">% </w:t>
       </w:r>
-      <w:bookmarkStart w:id="0" w:name="OLE_LINK1"/>
+      <w:bookmarkStart w:id="1" w:name="OLE_LINK1"/>
       <w:r>
         <w:rPr>
           <w:rFonts w:ascii="Courier New" w:hAnsi="Courier New" w:cs="Courier New"/>
@@ -2044,7 +2046,7 @@
         <w:t>'Sub128*';};</w:t>
       </w:r>
     </w:p>
-    <w:bookmarkEnd w:id="0"/>
+    <w:bookmarkEnd w:id="1"/>
     <w:p>
       <w:pPr>
         <w:autoSpaceDE w:val="0"/>
@@ -2856,7 +2858,18 @@
           <w:sz w:val="20"/>
           <w:szCs w:val="20"/>
         </w:rPr>
-        <w:t>DefectVSBaseline_SR</w:t>
+        <w:t>D</w:t>
+      </w:r>
+      <w:bookmarkStart w:id="2" w:name="_GoBack"/>
+      <w:bookmarkEnd w:id="2"/>
+      <w:r>
+        <w:rPr>
+          <w:rFonts w:ascii="Courier New" w:hAnsi="Courier New" w:cs="Courier New"/>
+          <w:color w:val="A020F0"/>
+          <w:sz w:val="20"/>
+          <w:szCs w:val="20"/>
+        </w:rPr>
+        <w:t>efectVSBaseline_SR</w:t>
       </w:r>
       <w:proofErr w:type="spellEnd"/>
       <w:r>
@@ -3317,6 +3330,7 @@
           <w:szCs w:val="24"/>
         </w:rPr>
       </w:pPr>
+      <w:bookmarkStart w:id="3" w:name="OLE_LINK5"/>
       <w:r>
         <w:rPr>
           <w:rFonts w:ascii="Courier New" w:hAnsi="Courier New" w:cs="Courier New"/>
@@ -3514,28 +3528,30 @@
         <w:t>'01','02','03','04','05','06','07','08','09','10','11','12','13','14','15'};</w:t>
       </w:r>
     </w:p>
-    <w:p>
-      <w:pPr>
-        <w:autoSpaceDE w:val="0"/>
-        <w:autoSpaceDN w:val="0"/>
-        <w:adjustRightInd w:val="0"/>
-        <w:spacing w:after="0" w:line="240" w:lineRule="auto"/>
-        <w:rPr>
-          <w:rFonts w:ascii="Courier New" w:hAnsi="Courier New" w:cs="Courier New"/>
-          <w:color w:val="0000FF"/>
-          <w:sz w:val="20"/>
-          <w:szCs w:val="20"/>
-        </w:rPr>
-      </w:pPr>
-    </w:p>
-    <w:p>
-      <w:pPr>
-        <w:autoSpaceDE w:val="0"/>
-        <w:autoSpaceDN w:val="0"/>
-        <w:adjustRightInd w:val="0"/>
-        <w:spacing w:after="0" w:line="240" w:lineRule="auto"/>
-      </w:pPr>
-      <w:r>
+    <w:bookmarkEnd w:id="3"/>
+    <w:p>
+      <w:pPr>
+        <w:autoSpaceDE w:val="0"/>
+        <w:autoSpaceDN w:val="0"/>
+        <w:adjustRightInd w:val="0"/>
+        <w:spacing w:after="0" w:line="240" w:lineRule="auto"/>
+        <w:rPr>
+          <w:rFonts w:ascii="Courier New" w:hAnsi="Courier New" w:cs="Courier New"/>
+          <w:color w:val="0000FF"/>
+          <w:sz w:val="20"/>
+          <w:szCs w:val="20"/>
+        </w:rPr>
+      </w:pPr>
+    </w:p>
+    <w:p>
+      <w:pPr>
+        <w:autoSpaceDE w:val="0"/>
+        <w:autoSpaceDN w:val="0"/>
+        <w:adjustRightInd w:val="0"/>
+        <w:spacing w:after="0" w:line="240" w:lineRule="auto"/>
+      </w:pPr>
+      <w:r>
+        <w:lastRenderedPageBreak/>
         <w:t xml:space="preserve">3. Choice with RT as parametric modulator. </w:t>
       </w:r>
     </w:p>
@@ -3547,7 +3563,6 @@
         <w:spacing w:after="0" w:line="240" w:lineRule="auto"/>
       </w:pPr>
       <w:r>
-        <w:lastRenderedPageBreak/>
         <w:tab/>
         <w:t xml:space="preserve">Description – Basic choice model with extra parametric modulator (RT in seconds). This reduces the total number of subjects from the basic model (n=21) because requires at least 2 levels for every factor (must coop and defect at least twice in a run). </w:t>
       </w:r>
@@ -6046,8 +6061,936 @@
         <w:adjustRightInd w:val="0"/>
         <w:spacing w:after="0" w:line="240" w:lineRule="auto"/>
       </w:pPr>
-      <w:bookmarkStart w:id="1" w:name="_GoBack"/>
-      <w:bookmarkEnd w:id="1"/>
+    </w:p>
+    <w:p>
+      <w:pPr>
+        <w:autoSpaceDE w:val="0"/>
+        <w:autoSpaceDN w:val="0"/>
+        <w:adjustRightInd w:val="0"/>
+        <w:spacing w:after="0" w:line="240" w:lineRule="auto"/>
+      </w:pPr>
+      <w:r>
+        <w:t xml:space="preserve">5. </w:t>
+      </w:r>
+      <w:proofErr w:type="spellStart"/>
+      <w:r>
+        <w:t>monochoice</w:t>
+      </w:r>
+      <w:proofErr w:type="spellEnd"/>
+      <w:r>
+        <w:t xml:space="preserve"> RT</w:t>
+      </w:r>
+    </w:p>
+    <w:p>
+      <w:pPr>
+        <w:autoSpaceDE w:val="0"/>
+        <w:autoSpaceDN w:val="0"/>
+        <w:adjustRightInd w:val="0"/>
+        <w:spacing w:after="0" w:line="240" w:lineRule="auto"/>
+      </w:pPr>
+      <w:r>
+        <w:tab/>
+      </w:r>
+      <w:r>
+        <w:t>spm_analysis_1st_level_IPD_2sessions_monochoice_RT_ajk</w:t>
+      </w:r>
+      <w:r>
+        <w:t>.m</w:t>
+      </w:r>
+      <w:r>
+        <w:t xml:space="preserve"> (global script)</w:t>
+      </w:r>
+    </w:p>
+    <w:p>
+      <w:pPr>
+        <w:autoSpaceDE w:val="0"/>
+        <w:autoSpaceDN w:val="0"/>
+        <w:adjustRightInd w:val="0"/>
+        <w:spacing w:after="0" w:line="240" w:lineRule="auto"/>
+      </w:pPr>
+      <w:r>
+        <w:tab/>
+      </w:r>
+      <w:bookmarkStart w:id="4" w:name="OLE_LINK2"/>
+      <w:bookmarkStart w:id="5" w:name="OLE_LINK3"/>
+      <w:r>
+        <w:t>1st_level_IPD_Choice_SRSD_joint_analysis_monoChoice_RT</w:t>
+      </w:r>
+      <w:bookmarkEnd w:id="4"/>
+      <w:bookmarkEnd w:id="5"/>
+      <w:r>
+        <w:t>.mat (</w:t>
+      </w:r>
+      <w:r>
+        <w:t>default</w:t>
+      </w:r>
+      <w:r>
+        <w:t xml:space="preserve"> template</w:t>
+      </w:r>
+      <w:r>
+        <w:t xml:space="preserve"> – variable duration based on RT)</w:t>
+      </w:r>
+    </w:p>
+    <w:p>
+      <w:pPr>
+        <w:autoSpaceDE w:val="0"/>
+        <w:autoSpaceDN w:val="0"/>
+        <w:adjustRightInd w:val="0"/>
+        <w:spacing w:after="0" w:line="240" w:lineRule="auto"/>
+      </w:pPr>
+    </w:p>
+    <w:p>
+      <w:pPr>
+        <w:autoSpaceDE w:val="0"/>
+        <w:autoSpaceDN w:val="0"/>
+        <w:adjustRightInd w:val="0"/>
+        <w:spacing w:after="0" w:line="240" w:lineRule="auto"/>
+      </w:pPr>
+      <w:proofErr w:type="gramStart"/>
+      <w:r>
+        <w:t>!take</w:t>
+      </w:r>
+      <w:proofErr w:type="gramEnd"/>
+      <w:r>
+        <w:t xml:space="preserve"> step back here. Concerned about serial </w:t>
+      </w:r>
+      <w:proofErr w:type="spellStart"/>
+      <w:r>
+        <w:t>orthogonalization</w:t>
+      </w:r>
+      <w:proofErr w:type="spellEnd"/>
+      <w:r>
+        <w:t xml:space="preserve"> on </w:t>
+      </w:r>
+      <w:proofErr w:type="spellStart"/>
+      <w:r>
+        <w:t>pmods</w:t>
+      </w:r>
+      <w:proofErr w:type="spellEnd"/>
+      <w:r>
+        <w:t xml:space="preserve">. In </w:t>
+      </w:r>
+      <w:proofErr w:type="spellStart"/>
+      <w:r>
+        <w:t>monochoice_RTparamod</w:t>
+      </w:r>
+      <w:proofErr w:type="spellEnd"/>
+      <w:r>
+        <w:t xml:space="preserve">, currently have 2 </w:t>
+      </w:r>
+      <w:proofErr w:type="spellStart"/>
+      <w:r>
+        <w:t>pmods</w:t>
+      </w:r>
+      <w:proofErr w:type="spellEnd"/>
+      <w:r>
+        <w:t xml:space="preserve"> on main task </w:t>
+      </w:r>
+      <w:proofErr w:type="spellStart"/>
+      <w:r>
+        <w:t>regressor</w:t>
+      </w:r>
+      <w:proofErr w:type="spellEnd"/>
+      <w:r>
+        <w:t xml:space="preserve">, which is expected to absorb little to no variance based on the strength </w:t>
+      </w:r>
+      <w:r>
+        <w:t xml:space="preserve">(weakness) </w:t>
+      </w:r>
+      <w:r>
+        <w:t xml:space="preserve">of the contrasts in </w:t>
+      </w:r>
+      <w:proofErr w:type="spellStart"/>
+      <w:r>
+        <w:t>monochoice_basic</w:t>
+      </w:r>
+      <w:proofErr w:type="spellEnd"/>
+      <w:r>
+        <w:t xml:space="preserve"> (1 </w:t>
+      </w:r>
+      <w:proofErr w:type="spellStart"/>
+      <w:r>
+        <w:t>paramod</w:t>
+      </w:r>
+      <w:proofErr w:type="spellEnd"/>
+      <w:r>
+        <w:t xml:space="preserve">). </w:t>
+      </w:r>
+    </w:p>
+    <w:p>
+      <w:pPr>
+        <w:autoSpaceDE w:val="0"/>
+        <w:autoSpaceDN w:val="0"/>
+        <w:adjustRightInd w:val="0"/>
+        <w:spacing w:after="0" w:line="240" w:lineRule="auto"/>
+      </w:pPr>
+      <w:r>
+        <w:tab/>
+        <w:t xml:space="preserve">Suggestion1 – remove pmod1 (choice Type), leaving </w:t>
+      </w:r>
+      <w:proofErr w:type="spellStart"/>
+      <w:r>
+        <w:t>ChoiceOnset</w:t>
+      </w:r>
+      <w:proofErr w:type="spellEnd"/>
+      <w:r>
+        <w:t xml:space="preserve"> task regressors with </w:t>
+      </w:r>
+      <w:proofErr w:type="spellStart"/>
+      <w:r>
+        <w:t>pmod</w:t>
+      </w:r>
+      <w:proofErr w:type="spellEnd"/>
+      <w:r>
+        <w:t xml:space="preserve"> of RT. This would not account for choice-type but would model RT in all choices. </w:t>
+      </w:r>
+    </w:p>
+    <w:p>
+      <w:pPr>
+        <w:autoSpaceDE w:val="0"/>
+        <w:autoSpaceDN w:val="0"/>
+        <w:adjustRightInd w:val="0"/>
+        <w:spacing w:after="0" w:line="240" w:lineRule="auto"/>
+      </w:pPr>
+      <w:r>
+        <w:tab/>
+        <w:t xml:space="preserve">Starting to suspect that </w:t>
+      </w:r>
+      <w:proofErr w:type="spellStart"/>
+      <w:r>
+        <w:t>orthogonalizing</w:t>
+      </w:r>
+      <w:proofErr w:type="spellEnd"/>
+      <w:r>
+        <w:t xml:space="preserve"> regressors</w:t>
+      </w:r>
+      <w:r>
+        <w:t xml:space="preserve"> (</w:t>
+      </w:r>
+      <w:r>
+        <w:rPr>
+          <w:i/>
+        </w:rPr>
+        <w:t xml:space="preserve">are regressors </w:t>
+      </w:r>
+      <w:proofErr w:type="spellStart"/>
+      <w:r>
+        <w:rPr>
+          <w:i/>
+        </w:rPr>
+        <w:t>ortho’d</w:t>
+      </w:r>
+      <w:proofErr w:type="spellEnd"/>
+      <w:r>
+        <w:rPr>
+          <w:i/>
+        </w:rPr>
+        <w:t xml:space="preserve"> like </w:t>
+      </w:r>
+      <w:proofErr w:type="spellStart"/>
+      <w:r>
+        <w:rPr>
+          <w:i/>
+        </w:rPr>
+        <w:t>pmods</w:t>
+      </w:r>
+      <w:proofErr w:type="spellEnd"/>
+      <w:r>
+        <w:rPr>
+          <w:i/>
+        </w:rPr>
+        <w:t xml:space="preserve"> </w:t>
+      </w:r>
+      <w:proofErr w:type="gramStart"/>
+      <w:r>
+        <w:rPr>
+          <w:i/>
+        </w:rPr>
+        <w:t>are?</w:t>
+      </w:r>
+      <w:r>
+        <w:rPr>
+          <w:i/>
+        </w:rPr>
+        <w:t>—</w:t>
+      </w:r>
+      <w:proofErr w:type="gramEnd"/>
+      <w:r>
+        <w:rPr>
+          <w:i/>
+        </w:rPr>
+        <w:t>need to know this*</w:t>
+      </w:r>
+      <w:r>
+        <w:t>)</w:t>
+      </w:r>
+      <w:r>
+        <w:t xml:space="preserve"> has reduced power in ALL models, not just </w:t>
+      </w:r>
+      <w:proofErr w:type="spellStart"/>
+      <w:r>
+        <w:t>paramod</w:t>
+      </w:r>
+      <w:proofErr w:type="spellEnd"/>
+      <w:r>
+        <w:t xml:space="preserve">. </w:t>
+      </w:r>
+      <w:hyperlink r:id="rId5" w:history="1">
+        <w:r>
+          <w:rPr>
+            <w:rStyle w:val="Hyperlink"/>
+          </w:rPr>
+          <w:t>https://journals.plos.org/plosone/article?id=10.1371/journal.pone.0126255</w:t>
+        </w:r>
+      </w:hyperlink>
+    </w:p>
+    <w:p>
+      <w:pPr>
+        <w:autoSpaceDE w:val="0"/>
+        <w:autoSpaceDN w:val="0"/>
+        <w:adjustRightInd w:val="0"/>
+        <w:spacing w:after="0" w:line="240" w:lineRule="auto"/>
+        <w:ind w:left="720"/>
+        <w:rPr>
+          <w:i/>
+        </w:rPr>
+      </w:pPr>
+      <w:r>
+        <w:t>&gt;</w:t>
+      </w:r>
+      <w:r>
+        <w:t>’</w:t>
+      </w:r>
+      <w:r>
+        <w:rPr>
+          <w:i/>
+        </w:rPr>
+        <w:t xml:space="preserve">For example, when the model includes a </w:t>
+      </w:r>
+      <w:proofErr w:type="spellStart"/>
+      <w:r>
+        <w:rPr>
+          <w:i/>
+        </w:rPr>
+        <w:t>regressor</w:t>
+      </w:r>
+      <w:proofErr w:type="spellEnd"/>
+      <w:r>
+        <w:rPr>
+          <w:i/>
+        </w:rPr>
+        <w:t xml:space="preserve"> modeling response times (RT) along with a parametric </w:t>
+      </w:r>
+      <w:proofErr w:type="spellStart"/>
+      <w:r>
+        <w:rPr>
+          <w:i/>
+        </w:rPr>
+        <w:t>regressor</w:t>
+      </w:r>
+      <w:proofErr w:type="spellEnd"/>
+      <w:r>
+        <w:rPr>
+          <w:i/>
+        </w:rPr>
+        <w:t xml:space="preserve"> that has a direct effect on RT, such as stimulus intensity; because the onset times are identical for both regressors, the resulting parametric regressors will be correlated.</w:t>
+      </w:r>
+      <w:r>
+        <w:rPr>
+          <w:i/>
+        </w:rPr>
+        <w:t>’</w:t>
+      </w:r>
+    </w:p>
+    <w:p>
+      <w:pPr>
+        <w:autoSpaceDE w:val="0"/>
+        <w:autoSpaceDN w:val="0"/>
+        <w:adjustRightInd w:val="0"/>
+        <w:spacing w:after="0" w:line="240" w:lineRule="auto"/>
+        <w:ind w:left="720"/>
+        <w:rPr>
+          <w:i/>
+        </w:rPr>
+      </w:pPr>
+    </w:p>
+    <w:p>
+      <w:pPr>
+        <w:autoSpaceDE w:val="0"/>
+        <w:autoSpaceDN w:val="0"/>
+        <w:adjustRightInd w:val="0"/>
+        <w:spacing w:after="0" w:line="240" w:lineRule="auto"/>
+        <w:ind w:left="720"/>
+        <w:rPr>
+          <w:i/>
+        </w:rPr>
+      </w:pPr>
+      <w:r>
+        <w:rPr>
+          <w:i/>
+        </w:rPr>
+        <w:t xml:space="preserve">&gt;’ </w:t>
+      </w:r>
+      <w:r>
+        <w:rPr>
+          <w:i/>
+        </w:rPr>
+        <w:t xml:space="preserve">The SPM software package automatically performs </w:t>
+      </w:r>
+      <w:proofErr w:type="spellStart"/>
+      <w:r>
+        <w:rPr>
+          <w:i/>
+        </w:rPr>
+        <w:t>orthogonalization</w:t>
+      </w:r>
+      <w:proofErr w:type="spellEnd"/>
+      <w:r>
+        <w:rPr>
+          <w:i/>
+        </w:rPr>
+        <w:t xml:space="preserve"> for parametrically modulated regressors in versions 8 and older. However, due to how </w:t>
+      </w:r>
+      <w:proofErr w:type="spellStart"/>
+      <w:r>
+        <w:rPr>
+          <w:i/>
+        </w:rPr>
+        <w:t>orthogonalization</w:t>
+      </w:r>
+      <w:proofErr w:type="spellEnd"/>
+      <w:r>
+        <w:rPr>
+          <w:i/>
+        </w:rPr>
+        <w:t xml:space="preserve"> is performed when more than one set of parametric modulation values is used for a set of trials, it is possible to misinterpret the resulting inferences. In the case of a single parametrically modulated value per trial, for example RT, SPM first creates the unmodulated </w:t>
+      </w:r>
+      <w:proofErr w:type="spellStart"/>
+      <w:r>
+        <w:rPr>
+          <w:i/>
+        </w:rPr>
+        <w:t>regressor</w:t>
+      </w:r>
+      <w:proofErr w:type="spellEnd"/>
+      <w:r>
+        <w:rPr>
+          <w:i/>
+        </w:rPr>
+        <w:t xml:space="preserve"> and next creates a </w:t>
+      </w:r>
+      <w:proofErr w:type="spellStart"/>
+      <w:r>
+        <w:rPr>
+          <w:i/>
+        </w:rPr>
+        <w:t>regressor</w:t>
+      </w:r>
+      <w:proofErr w:type="spellEnd"/>
+      <w:r>
+        <w:rPr>
+          <w:i/>
+        </w:rPr>
+        <w:t xml:space="preserve"> where each trial is modulated by the reaction time. In this case the modulated </w:t>
+      </w:r>
+      <w:proofErr w:type="spellStart"/>
+      <w:r>
+        <w:rPr>
+          <w:i/>
+        </w:rPr>
+        <w:t>regressor</w:t>
+      </w:r>
+      <w:proofErr w:type="spellEnd"/>
+      <w:r>
+        <w:rPr>
+          <w:i/>
+        </w:rPr>
+        <w:t xml:space="preserve"> is automatically </w:t>
+      </w:r>
+      <w:proofErr w:type="spellStart"/>
+      <w:r>
+        <w:rPr>
+          <w:i/>
+        </w:rPr>
+        <w:t>orthogonalized</w:t>
+      </w:r>
+      <w:proofErr w:type="spellEnd"/>
+      <w:r>
+        <w:rPr>
+          <w:i/>
+        </w:rPr>
+        <w:t xml:space="preserve"> with respect to the unmodulated </w:t>
+      </w:r>
+      <w:proofErr w:type="spellStart"/>
+      <w:r>
+        <w:rPr>
+          <w:i/>
+        </w:rPr>
+        <w:t>regressor</w:t>
+      </w:r>
+      <w:proofErr w:type="spellEnd"/>
+      <w:r>
+        <w:rPr>
+          <w:i/>
+        </w:rPr>
+        <w:t xml:space="preserve">. As discussed above, this is an appropriate use of </w:t>
+      </w:r>
+      <w:proofErr w:type="spellStart"/>
+      <w:r>
+        <w:rPr>
+          <w:i/>
+        </w:rPr>
+        <w:t>orthogonalization</w:t>
+      </w:r>
+      <w:proofErr w:type="spellEnd"/>
+      <w:r>
+        <w:rPr>
+          <w:i/>
+        </w:rPr>
+        <w:t xml:space="preserve"> for improving the interpretation of the unmodulated </w:t>
+      </w:r>
+      <w:proofErr w:type="spellStart"/>
+      <w:r>
+        <w:rPr>
+          <w:i/>
+        </w:rPr>
+        <w:t>regressor</w:t>
+      </w:r>
+      <w:proofErr w:type="spellEnd"/>
+      <w:r>
+        <w:rPr>
+          <w:i/>
+        </w:rPr>
+        <w:t>.</w:t>
+      </w:r>
+      <w:r>
+        <w:rPr>
+          <w:i/>
+        </w:rPr>
+        <w:t>’</w:t>
+      </w:r>
+    </w:p>
+    <w:p>
+      <w:pPr>
+        <w:autoSpaceDE w:val="0"/>
+        <w:autoSpaceDN w:val="0"/>
+        <w:adjustRightInd w:val="0"/>
+        <w:spacing w:after="0" w:line="240" w:lineRule="auto"/>
+        <w:ind w:left="720"/>
+      </w:pPr>
+      <w:r>
+        <w:tab/>
+        <w:t xml:space="preserve">So, if I have 1 </w:t>
+      </w:r>
+      <w:proofErr w:type="spellStart"/>
+      <w:r>
+        <w:t>paramod</w:t>
+      </w:r>
+      <w:proofErr w:type="spellEnd"/>
+      <w:r>
+        <w:t xml:space="preserve"> (RT, removing </w:t>
+      </w:r>
+      <w:proofErr w:type="spellStart"/>
+      <w:r>
+        <w:t>ChoiceType_pmod</w:t>
+      </w:r>
+      <w:proofErr w:type="spellEnd"/>
+      <w:r>
+        <w:t xml:space="preserve">), then keep </w:t>
+      </w:r>
+      <w:proofErr w:type="spellStart"/>
+      <w:r>
+        <w:t>orthog</w:t>
+      </w:r>
+      <w:proofErr w:type="spellEnd"/>
+      <w:r>
+        <w:t xml:space="preserve">. </w:t>
+      </w:r>
+    </w:p>
+    <w:p>
+      <w:pPr>
+        <w:autoSpaceDE w:val="0"/>
+        <w:autoSpaceDN w:val="0"/>
+        <w:adjustRightInd w:val="0"/>
+        <w:spacing w:after="0" w:line="240" w:lineRule="auto"/>
+        <w:ind w:left="720"/>
+      </w:pPr>
+    </w:p>
+    <w:p>
+      <w:pPr>
+        <w:autoSpaceDE w:val="0"/>
+        <w:autoSpaceDN w:val="0"/>
+        <w:adjustRightInd w:val="0"/>
+        <w:spacing w:after="0" w:line="240" w:lineRule="auto"/>
+        <w:ind w:left="720"/>
+      </w:pPr>
+      <w:r>
+        <w:t xml:space="preserve">Also see: </w:t>
+      </w:r>
+      <w:hyperlink r:id="rId6" w:history="1">
+        <w:r>
+          <w:rPr>
+            <w:rStyle w:val="Hyperlink"/>
+          </w:rPr>
+          <w:t>http://andysbrainblog.blogspot.com/2012/09/duration-regressors-with-fmri.html</w:t>
+        </w:r>
+      </w:hyperlink>
+      <w:r>
+        <w:t xml:space="preserve"> </w:t>
+      </w:r>
+    </w:p>
+    <w:p>
+      <w:pPr>
+        <w:autoSpaceDE w:val="0"/>
+        <w:autoSpaceDN w:val="0"/>
+        <w:adjustRightInd w:val="0"/>
+        <w:spacing w:after="0" w:line="240" w:lineRule="auto"/>
+        <w:ind w:left="720"/>
+        <w:rPr>
+          <w:i/>
+        </w:rPr>
+      </w:pPr>
+      <w:r>
+        <w:t>&gt;</w:t>
+      </w:r>
+      <w:r>
+        <w:rPr>
+          <w:i/>
+        </w:rPr>
+        <w:t>The argument against using RT-modulated regressors was that, at short time intervals (i.e., less than four seconds), using an impulse function was a good approximation to the resulting BOLD signal (cf. Henson, 2003).</w:t>
+      </w:r>
+    </w:p>
+    <w:p>
+      <w:pPr>
+        <w:autoSpaceDE w:val="0"/>
+        <w:autoSpaceDN w:val="0"/>
+        <w:adjustRightInd w:val="0"/>
+        <w:spacing w:after="0" w:line="240" w:lineRule="auto"/>
+        <w:ind w:left="720"/>
+        <w:rPr>
+          <w:i/>
+        </w:rPr>
+      </w:pPr>
+      <w:r>
+        <w:rPr>
+          <w:i/>
+        </w:rPr>
+        <w:t>&gt;</w:t>
+      </w:r>
+      <w:r>
+        <w:rPr>
+          <w:i/>
+        </w:rPr>
+        <w:t>The authors found that the variable epoch model - in other words, convolving each event with a boxcar equal to the length of the subject's RT for that trial - captured more of the variability in the BOLD response, in addition to reducing false positives as compared to the other models.</w:t>
+      </w:r>
+      <w:r>
+        <w:t xml:space="preserve"> </w:t>
+      </w:r>
+      <w:r>
+        <w:rPr>
+          <w:i/>
+        </w:rPr>
+        <w:t xml:space="preserve">Therefore, these simulations suggest that for tasks requiring time - such as decision-making tasks - convolution with boxcar regressors is a more faithful representation of the underlying neuronal dynamics (cf. </w:t>
+      </w:r>
+      <w:r>
+        <w:rPr>
+          <w:b/>
+          <w:i/>
+        </w:rPr>
+        <w:t>the drift-diffusion model</w:t>
+      </w:r>
+      <w:r>
+        <w:rPr>
+          <w:i/>
+        </w:rPr>
+        <w:t xml:space="preserve"> of Ratcliff &amp; </w:t>
+      </w:r>
+      <w:proofErr w:type="spellStart"/>
+      <w:r>
+        <w:rPr>
+          <w:i/>
+        </w:rPr>
+        <w:t>McKoon</w:t>
+      </w:r>
+      <w:proofErr w:type="spellEnd"/>
+      <w:r>
+        <w:rPr>
+          <w:i/>
+        </w:rPr>
+        <w:t>, 2008).</w:t>
+      </w:r>
+    </w:p>
+    <w:p>
+      <w:pPr>
+        <w:autoSpaceDE w:val="0"/>
+        <w:autoSpaceDN w:val="0"/>
+        <w:adjustRightInd w:val="0"/>
+        <w:spacing w:after="0" w:line="240" w:lineRule="auto"/>
+        <w:ind w:left="720"/>
+        <w:rPr>
+          <w:i/>
+        </w:rPr>
+      </w:pPr>
+    </w:p>
+    <w:p>
+      <w:pPr>
+        <w:autoSpaceDE w:val="0"/>
+        <w:autoSpaceDN w:val="0"/>
+        <w:adjustRightInd w:val="0"/>
+        <w:spacing w:after="0" w:line="240" w:lineRule="auto"/>
+        <w:ind w:left="720"/>
+      </w:pPr>
+      <w:r>
+        <w:t xml:space="preserve">^This is </w:t>
+      </w:r>
+      <w:r>
+        <w:rPr>
+          <w:b/>
+        </w:rPr>
+        <w:t>promising</w:t>
+      </w:r>
+      <w:r>
+        <w:t xml:space="preserve">. This says, replace the constant duration of 6s with the trial-specific RT for each onset. This will reduce the duration of the trials but may improve signal by removing post-decision related activity (?). It will also remove the issue of </w:t>
+      </w:r>
+      <w:proofErr w:type="spellStart"/>
+      <w:r>
+        <w:t>orthogonalizing</w:t>
+      </w:r>
+      <w:proofErr w:type="spellEnd"/>
+      <w:r>
+        <w:t xml:space="preserve"> </w:t>
+      </w:r>
+      <w:proofErr w:type="spellStart"/>
+      <w:r>
+        <w:t>pmods</w:t>
+      </w:r>
+      <w:proofErr w:type="spellEnd"/>
+      <w:r>
+        <w:t xml:space="preserve"> as we are only modulating duration on a per-trial basis. </w:t>
+      </w:r>
+    </w:p>
+    <w:p>
+      <w:pPr>
+        <w:autoSpaceDE w:val="0"/>
+        <w:autoSpaceDN w:val="0"/>
+        <w:adjustRightInd w:val="0"/>
+        <w:spacing w:after="0" w:line="240" w:lineRule="auto"/>
+        <w:ind w:left="720"/>
+      </w:pPr>
+    </w:p>
+    <w:p>
+      <w:pPr>
+        <w:autoSpaceDE w:val="0"/>
+        <w:autoSpaceDN w:val="0"/>
+        <w:adjustRightInd w:val="0"/>
+        <w:spacing w:after="0" w:line="240" w:lineRule="auto"/>
+        <w:ind w:left="720"/>
+      </w:pPr>
+      <w:r>
+        <w:t xml:space="preserve">See also: </w:t>
+      </w:r>
+      <w:r>
+        <w:t>http://mindhive.mit.edu/node/55</w:t>
+      </w:r>
+    </w:p>
+    <w:p>
+      <w:pPr>
+        <w:autoSpaceDE w:val="0"/>
+        <w:autoSpaceDN w:val="0"/>
+        <w:adjustRightInd w:val="0"/>
+        <w:spacing w:after="0" w:line="240" w:lineRule="auto"/>
+        <w:ind w:left="720"/>
+        <w:rPr>
+          <w:i/>
+        </w:rPr>
+      </w:pPr>
+      <w:r>
+        <w:t>&gt;</w:t>
+      </w:r>
+      <w:r>
+        <w:t xml:space="preserve">6. </w:t>
+      </w:r>
+      <w:r>
+        <w:rPr>
+          <w:b/>
+          <w:bCs/>
+          <w:i/>
+        </w:rPr>
+        <w:t>What's the best way to include reaction times in my model?</w:t>
+      </w:r>
+      <w:r>
+        <w:rPr>
+          <w:i/>
+        </w:rPr>
+        <w:t xml:space="preserve"> If you have events for which participants' response times vary widely (or even a little), your model will be improved by accounting for this variation (rather than assuming all events take identical time, as in the normal model). A common way of including reaction times is to use a parametric modulator, with the reaction time for each trial included as the parameter. In the most common way of doing this, the </w:t>
+      </w:r>
+      <w:r>
+        <w:rPr>
+          <w:i/>
+          <w:iCs/>
+        </w:rPr>
+        <w:t>height</w:t>
+      </w:r>
+      <w:r>
+        <w:rPr>
+          <w:i/>
+        </w:rPr>
+        <w:t xml:space="preserve"> of the HRF will be thus modulated by the reaction time. </w:t>
+      </w:r>
+      <w:proofErr w:type="spellStart"/>
+      <w:r>
+        <w:rPr>
+          <w:i/>
+        </w:rPr>
+        <w:t>Grinband</w:t>
+      </w:r>
+      <w:proofErr w:type="spellEnd"/>
+      <w:r>
+        <w:rPr>
+          <w:i/>
+        </w:rPr>
+        <w:t xml:space="preserve"> et al. (HBM06) showed this method actually doesn't work as well as a different kind of parametric regression - in which each event is modeled as an </w:t>
+      </w:r>
+      <w:r>
+        <w:rPr>
+          <w:i/>
+          <w:iCs/>
+        </w:rPr>
+        <w:t>epoch</w:t>
+      </w:r>
+      <w:r>
+        <w:rPr>
+          <w:i/>
+        </w:rPr>
+        <w:t xml:space="preserve"> (i.e., a boxcar) of variable duration, convolved with a standard HRF.</w:t>
+      </w:r>
+    </w:p>
+    <w:p>
+      <w:pPr>
+        <w:autoSpaceDE w:val="0"/>
+        <w:autoSpaceDN w:val="0"/>
+        <w:adjustRightInd w:val="0"/>
+        <w:spacing w:after="0" w:line="240" w:lineRule="auto"/>
+        <w:ind w:left="720"/>
+        <w:jc w:val="center"/>
+        <w:rPr>
+          <w:i/>
+        </w:rPr>
+      </w:pPr>
+      <w:r>
+        <w:rPr>
+          <w:noProof/>
+        </w:rPr>
+        <w:drawing>
+          <wp:inline distT="0" distB="0" distL="0" distR="0">
+            <wp:extent cx="3810000" cy="1676400"/>
+            <wp:effectExtent l="0" t="0" r="0" b="0"/>
+            <wp:docPr id="1" name="Picture 1" descr="https://2.bp.blogspot.com/-9aPLikfP90Q/UGS71Jukn9I/AAAAAAAAAPw/7A-AFWtjuxQ/s400/Grinband_Figure3.png"/>
+            <wp:cNvGraphicFramePr>
+              <a:graphicFrameLocks xmlns:a="http://schemas.openxmlformats.org/drawingml/2006/main" noChangeAspect="1"/>
+            </wp:cNvGraphicFramePr>
+            <a:graphic xmlns:a="http://schemas.openxmlformats.org/drawingml/2006/main">
+              <a:graphicData uri="http://schemas.openxmlformats.org/drawingml/2006/picture">
+                <pic:pic xmlns:pic="http://schemas.openxmlformats.org/drawingml/2006/picture">
+                  <pic:nvPicPr>
+                    <pic:cNvPr id="0" name="Picture 1" descr="https://2.bp.blogspot.com/-9aPLikfP90Q/UGS71Jukn9I/AAAAAAAAAPw/7A-AFWtjuxQ/s400/Grinband_Figure3.png"/>
+                    <pic:cNvPicPr>
+                      <a:picLocks noChangeAspect="1" noChangeArrowheads="1"/>
+                    </pic:cNvPicPr>
+                  </pic:nvPicPr>
+                  <pic:blipFill>
+                    <a:blip r:embed="rId7">
+                      <a:extLst>
+                        <a:ext uri="{28A0092B-C50C-407E-A947-70E740481C1C}">
+                          <a14:useLocalDpi xmlns:a14="http://schemas.microsoft.com/office/drawing/2010/main" val="0"/>
+                        </a:ext>
+                      </a:extLst>
+                    </a:blip>
+                    <a:srcRect/>
+                    <a:stretch>
+                      <a:fillRect/>
+                    </a:stretch>
+                  </pic:blipFill>
+                  <pic:spPr bwMode="auto">
+                    <a:xfrm>
+                      <a:off x="0" y="0"/>
+                      <a:ext cx="3810000" cy="1676400"/>
+                    </a:xfrm>
+                    <a:prstGeom prst="rect">
+                      <a:avLst/>
+                    </a:prstGeom>
+                    <a:noFill/>
+                    <a:ln>
+                      <a:noFill/>
+                    </a:ln>
+                  </pic:spPr>
+                </pic:pic>
+              </a:graphicData>
+            </a:graphic>
+          </wp:inline>
+        </w:drawing>
+      </w:r>
+    </w:p>
+    <w:p>
+      <w:pPr>
+        <w:autoSpaceDE w:val="0"/>
+        <w:autoSpaceDN w:val="0"/>
+        <w:adjustRightInd w:val="0"/>
+        <w:spacing w:after="0" w:line="240" w:lineRule="auto"/>
+        <w:ind w:left="720"/>
+        <w:rPr>
+          <w:i/>
+        </w:rPr>
+      </w:pPr>
+      <w:r>
+        <w:rPr>
+          <w:i/>
+        </w:rPr>
+        <w:t>&gt;</w:t>
+      </w:r>
+      <w:r>
+        <w:rPr>
+          <w:i/>
+        </w:rPr>
+        <w:t xml:space="preserve">In either case, as with most parametric modulation, the </w:t>
+      </w:r>
+      <w:proofErr w:type="spellStart"/>
+      <w:r>
+        <w:rPr>
+          <w:i/>
+        </w:rPr>
+        <w:t>regressor</w:t>
+      </w:r>
+      <w:proofErr w:type="spellEnd"/>
+      <w:r>
+        <w:rPr>
+          <w:i/>
+        </w:rPr>
+        <w:t xml:space="preserve"> including reaction time effects can be separate from the "trial </w:t>
+      </w:r>
+      <w:proofErr w:type="spellStart"/>
+      <w:r>
+        <w:rPr>
+          <w:i/>
+        </w:rPr>
+        <w:t>regressor</w:t>
+      </w:r>
+      <w:proofErr w:type="spellEnd"/>
+      <w:r>
+        <w:rPr>
+          <w:i/>
+        </w:rPr>
+        <w:t>" that models the reaction-time-invariant effect of the trial. This corresponds to having one column in the design matrix for the condition itself (which doesn't have any reaction time effects) and a second, parametrically modulated one, which includes reaction times. If your goal is merely to get the best model possible, these don't need to be separated (only the second of the two, which includes RTs, could go in the model), but this will not allow you to separate the effect of "just being in the trial" from neural activations that vary with reaction time. To separate those effects, you need separate design matrix columns to model them. That choice depends on how interested you are in the reaction-time effect itself.</w:t>
+      </w:r>
+    </w:p>
+    <w:p>
+      <w:pPr>
+        <w:autoSpaceDE w:val="0"/>
+        <w:autoSpaceDN w:val="0"/>
+        <w:adjustRightInd w:val="0"/>
+        <w:spacing w:after="0" w:line="240" w:lineRule="auto"/>
+        <w:ind w:left="720"/>
+      </w:pPr>
     </w:p>
     <w:sectPr>
       <w:pgSz w:w="12240" w:h="15840"/>
@@ -6612,6 +7555,17 @@
       <w:contextualSpacing/>
     </w:pPr>
   </w:style>
+  <w:style w:type="character" w:styleId="Hyperlink">
+    <w:name w:val="Hyperlink"/>
+    <w:basedOn w:val="DefaultParagraphFont"/>
+    <w:uiPriority w:val="99"/>
+    <w:unhideWhenUsed/>
+    <w:rsid w:val="002B4860"/>
+    <w:rPr>
+      <w:color w:val="0563C1" w:themeColor="hyperlink"/>
+      <w:u w:val="single"/>
+    </w:rPr>
+  </w:style>
 </w:styles>
 </file>
 

</xml_diff>